<commit_message>
Changes to api file
</commit_message>
<xml_diff>
--- a/API.docx
+++ b/API.docx
@@ -1140,6 +1140,304 @@
           <w:szCs w:val="28"/>
         </w:rPr>
       </w:pPr>
+    </w:p>
+    <w:p>
+      <w:pPr>
+        <w:jc w:val="both"/>
+        <w:textAlignment w:val="baseline"/>
+        <w:rPr>
+          <w:rFonts w:cstheme="minorHAnsi"/>
+          <w:sz w:val="28"/>
+          <w:szCs w:val="28"/>
+        </w:rPr>
+      </w:pPr>
+      <w:r>
+        <w:rPr>
+          <w:rFonts w:cstheme="minorHAnsi"/>
+          <w:sz w:val="28"/>
+          <w:szCs w:val="28"/>
+        </w:rPr>
+        <w:t>API protocols</w:t>
+      </w:r>
+    </w:p>
+    <w:p>
+      <w:pPr>
+        <w:pStyle w:val="NormalWeb"/>
+        <w:jc w:val="both"/>
+        <w:textAlignment w:val="baseline"/>
+        <w:rPr>
+          <w:rFonts w:asciiTheme="minorHAnsi" w:hAnsiTheme="minorHAnsi" w:cstheme="minorHAnsi"/>
+          <w:sz w:val="28"/>
+          <w:szCs w:val="28"/>
+        </w:rPr>
+      </w:pPr>
+      <w:r>
+        <w:rPr>
+          <w:rFonts w:asciiTheme="minorHAnsi" w:hAnsiTheme="minorHAnsi" w:cstheme="minorHAnsi"/>
+          <w:sz w:val="28"/>
+          <w:szCs w:val="28"/>
+        </w:rPr>
+        <w:t xml:space="preserve">As the use of web APIs has increased, it has </w:t>
+      </w:r>
+      <w:proofErr w:type="spellStart"/>
+      <w:proofErr w:type="gramStart"/>
+      <w:r>
+        <w:rPr>
+          <w:rFonts w:asciiTheme="minorHAnsi" w:hAnsiTheme="minorHAnsi" w:cstheme="minorHAnsi"/>
+          <w:sz w:val="28"/>
+          <w:szCs w:val="28"/>
+        </w:rPr>
+        <w:t>lead</w:t>
+      </w:r>
+      <w:proofErr w:type="spellEnd"/>
+      <w:proofErr w:type="gramEnd"/>
+      <w:r>
+        <w:rPr>
+          <w:rFonts w:asciiTheme="minorHAnsi" w:hAnsiTheme="minorHAnsi" w:cstheme="minorHAnsi"/>
+          <w:sz w:val="28"/>
+          <w:szCs w:val="28"/>
+        </w:rPr>
+        <w:t xml:space="preserve"> to the development of certain protocols. These protocols provide users with a set of defined rules, or API specifications that create accepted data </w:t>
+      </w:r>
+      <w:proofErr w:type="gramStart"/>
+      <w:r>
+        <w:rPr>
+          <w:rFonts w:asciiTheme="minorHAnsi" w:hAnsiTheme="minorHAnsi" w:cstheme="minorHAnsi"/>
+          <w:sz w:val="28"/>
+          <w:szCs w:val="28"/>
+        </w:rPr>
+        <w:t>types</w:t>
+      </w:r>
+      <w:proofErr w:type="gramEnd"/>
+      <w:r>
+        <w:rPr>
+          <w:rFonts w:asciiTheme="minorHAnsi" w:hAnsiTheme="minorHAnsi" w:cstheme="minorHAnsi"/>
+          <w:sz w:val="28"/>
+          <w:szCs w:val="28"/>
+        </w:rPr>
+        <w:t xml:space="preserve"> commands and syntax. In effect, these API protocols facilitate standardized information exchange.</w:t>
+      </w:r>
+    </w:p>
+    <w:p>
+      <w:pPr>
+        <w:pStyle w:val="NormalWeb"/>
+        <w:numPr>
+          <w:ilvl w:val="0"/>
+          <w:numId w:val="7"/>
+        </w:numPr>
+        <w:spacing w:before="0" w:beforeAutospacing="0" w:after="0" w:afterAutospacing="0"/>
+        <w:jc w:val="both"/>
+        <w:textAlignment w:val="baseline"/>
+        <w:rPr>
+          <w:rFonts w:asciiTheme="minorHAnsi" w:hAnsiTheme="minorHAnsi" w:cstheme="minorHAnsi"/>
+          <w:sz w:val="28"/>
+          <w:szCs w:val="28"/>
+        </w:rPr>
+      </w:pPr>
+      <w:r>
+        <w:rPr>
+          <w:rStyle w:val="Strong"/>
+          <w:rFonts w:asciiTheme="minorHAnsi" w:hAnsiTheme="minorHAnsi" w:cstheme="minorHAnsi"/>
+          <w:sz w:val="28"/>
+          <w:szCs w:val="28"/>
+          <w:bdr w:val="none" w:sz="0" w:space="0" w:color="auto" w:frame="1"/>
+        </w:rPr>
+        <w:t>SOAP (Simple Object Access Protocol):</w:t>
+      </w:r>
+      <w:r>
+        <w:rPr>
+          <w:rFonts w:asciiTheme="minorHAnsi" w:hAnsiTheme="minorHAnsi" w:cstheme="minorHAnsi"/>
+          <w:sz w:val="28"/>
+          <w:szCs w:val="28"/>
+        </w:rPr>
+        <w:t> Built with XML, SOAP enables endpoints to send and receive data through SMTP and HTTP. SOAP APIs make it easier to share information between apps or software components that are running in different environments or written in different languages.</w:t>
+      </w:r>
+      <w:r>
+        <w:rPr>
+          <w:rFonts w:asciiTheme="minorHAnsi" w:hAnsiTheme="minorHAnsi" w:cstheme="minorHAnsi"/>
+          <w:sz w:val="28"/>
+          <w:szCs w:val="28"/>
+        </w:rPr>
+        <w:br/>
+        <w:t> </w:t>
+      </w:r>
+    </w:p>
+    <w:p>
+      <w:pPr>
+        <w:pStyle w:val="NormalWeb"/>
+        <w:numPr>
+          <w:ilvl w:val="0"/>
+          <w:numId w:val="7"/>
+        </w:numPr>
+        <w:spacing w:before="0" w:beforeAutospacing="0" w:after="0" w:afterAutospacing="0"/>
+        <w:jc w:val="both"/>
+        <w:textAlignment w:val="baseline"/>
+        <w:rPr>
+          <w:rFonts w:asciiTheme="minorHAnsi" w:hAnsiTheme="minorHAnsi" w:cstheme="minorHAnsi"/>
+          <w:sz w:val="28"/>
+          <w:szCs w:val="28"/>
+        </w:rPr>
+      </w:pPr>
+      <w:r>
+        <w:rPr>
+          <w:rStyle w:val="Strong"/>
+          <w:rFonts w:asciiTheme="minorHAnsi" w:hAnsiTheme="minorHAnsi" w:cstheme="minorHAnsi"/>
+          <w:sz w:val="28"/>
+          <w:szCs w:val="28"/>
+          <w:bdr w:val="none" w:sz="0" w:space="0" w:color="auto" w:frame="1"/>
+        </w:rPr>
+        <w:t>XML-RPC (XML-Remote Procedure Call):</w:t>
+      </w:r>
+      <w:r>
+        <w:rPr>
+          <w:rFonts w:asciiTheme="minorHAnsi" w:hAnsiTheme="minorHAnsi" w:cstheme="minorHAnsi"/>
+          <w:sz w:val="28"/>
+          <w:szCs w:val="28"/>
+        </w:rPr>
+        <w:t> The XML-RPC protocol relies on a specific XML format to transfer data. XML-RPC is older than SOAP, but much simpler, and relatively lightweight in that it uses minimum bandwidth.</w:t>
+      </w:r>
+      <w:r>
+        <w:rPr>
+          <w:rFonts w:asciiTheme="minorHAnsi" w:hAnsiTheme="minorHAnsi" w:cstheme="minorHAnsi"/>
+          <w:sz w:val="28"/>
+          <w:szCs w:val="28"/>
+        </w:rPr>
+        <w:br/>
+        <w:t> </w:t>
+      </w:r>
+    </w:p>
+    <w:p>
+      <w:pPr>
+        <w:pStyle w:val="NormalWeb"/>
+        <w:numPr>
+          <w:ilvl w:val="0"/>
+          <w:numId w:val="7"/>
+        </w:numPr>
+        <w:spacing w:before="0" w:beforeAutospacing="0" w:after="0" w:afterAutospacing="0"/>
+        <w:jc w:val="both"/>
+        <w:textAlignment w:val="baseline"/>
+        <w:rPr>
+          <w:rFonts w:asciiTheme="minorHAnsi" w:hAnsiTheme="minorHAnsi" w:cstheme="minorHAnsi"/>
+          <w:sz w:val="28"/>
+          <w:szCs w:val="28"/>
+        </w:rPr>
+      </w:pPr>
+      <w:r>
+        <w:rPr>
+          <w:rStyle w:val="Strong"/>
+          <w:rFonts w:asciiTheme="minorHAnsi" w:hAnsiTheme="minorHAnsi" w:cstheme="minorHAnsi"/>
+          <w:sz w:val="28"/>
+          <w:szCs w:val="28"/>
+          <w:bdr w:val="none" w:sz="0" w:space="0" w:color="auto" w:frame="1"/>
+        </w:rPr>
+        <w:t>JSON-RPC:</w:t>
+      </w:r>
+      <w:r>
+        <w:rPr>
+          <w:rFonts w:asciiTheme="minorHAnsi" w:hAnsiTheme="minorHAnsi" w:cstheme="minorHAnsi"/>
+          <w:sz w:val="28"/>
+          <w:szCs w:val="28"/>
+        </w:rPr>
+        <w:t> Like XML-RPC, JSON-RPC is a remote procedure call, but JSON (JavaScript Object Notation) is used instead of XML to transfer the data.</w:t>
+      </w:r>
+    </w:p>
+    <w:p>
+      <w:pPr>
+        <w:pStyle w:val="NormalWeb"/>
+        <w:numPr>
+          <w:ilvl w:val="0"/>
+          <w:numId w:val="8"/>
+        </w:numPr>
+        <w:spacing w:before="0" w:beforeAutospacing="0" w:after="0" w:afterAutospacing="0"/>
+        <w:jc w:val="both"/>
+        <w:textAlignment w:val="baseline"/>
+        <w:rPr>
+          <w:rFonts w:asciiTheme="minorHAnsi" w:hAnsiTheme="minorHAnsi" w:cstheme="minorHAnsi"/>
+          <w:sz w:val="28"/>
+          <w:szCs w:val="28"/>
+        </w:rPr>
+      </w:pPr>
+      <w:r>
+        <w:rPr>
+          <w:rStyle w:val="Strong"/>
+          <w:rFonts w:asciiTheme="minorHAnsi" w:hAnsiTheme="minorHAnsi" w:cstheme="minorHAnsi"/>
+          <w:sz w:val="28"/>
+          <w:szCs w:val="28"/>
+          <w:bdr w:val="none" w:sz="0" w:space="0" w:color="auto" w:frame="1"/>
+        </w:rPr>
+        <w:t>REST (Representational State Transfer):</w:t>
+      </w:r>
+      <w:r>
+        <w:rPr>
+          <w:rFonts w:asciiTheme="minorHAnsi" w:hAnsiTheme="minorHAnsi" w:cstheme="minorHAnsi"/>
+          <w:sz w:val="28"/>
+          <w:szCs w:val="28"/>
+        </w:rPr>
+        <w:t> REST is a set of web API architecture principles. </w:t>
+      </w:r>
+      <w:hyperlink r:id="rId6" w:tgtFrame="_blank" w:history="1">
+        <w:r>
+          <w:rPr>
+            <w:rStyle w:val="Hyperlink"/>
+            <w:rFonts w:asciiTheme="minorHAnsi" w:hAnsiTheme="minorHAnsi" w:cstheme="minorHAnsi"/>
+            <w:color w:val="0062FE"/>
+            <w:sz w:val="28"/>
+            <w:szCs w:val="28"/>
+            <w:bdr w:val="none" w:sz="0" w:space="0" w:color="auto" w:frame="1"/>
+          </w:rPr>
+          <w:t>REST APIs</w:t>
+        </w:r>
+      </w:hyperlink>
+      <w:r>
+        <w:rPr>
+          <w:rFonts w:asciiTheme="minorHAnsi" w:hAnsiTheme="minorHAnsi" w:cstheme="minorHAnsi"/>
+          <w:sz w:val="28"/>
+          <w:szCs w:val="28"/>
+        </w:rPr>
+        <w:t>—also known as a RESTful API)—are APIs that adhere to certain REST architectural constraints. It’s possible to build RESTful APIs with SOAP protocols, but the two standards are usually viewed as competing specifications.</w:t>
+      </w:r>
+    </w:p>
+    <w:p>
+      <w:pPr>
+        <w:pStyle w:val="NormalWeb"/>
+        <w:spacing w:before="0" w:beforeAutospacing="0" w:after="0" w:afterAutospacing="0"/>
+        <w:jc w:val="both"/>
+        <w:textAlignment w:val="baseline"/>
+        <w:rPr>
+          <w:rFonts w:asciiTheme="minorHAnsi" w:hAnsiTheme="minorHAnsi" w:cstheme="minorHAnsi"/>
+          <w:sz w:val="28"/>
+          <w:szCs w:val="28"/>
+        </w:rPr>
+      </w:pPr>
+      <w:r>
+        <w:rPr>
+          <w:rFonts w:asciiTheme="minorHAnsi" w:hAnsiTheme="minorHAnsi" w:cstheme="minorHAnsi"/>
+          <w:sz w:val="28"/>
+          <w:szCs w:val="28"/>
+        </w:rPr>
+        <w:t>Traditionally, API referred to an interface connected to an application created with any of the low-level programming languages, such as JavaScript. Modern APIs, however, adhere to REST principles and the JSON format. They are typically built for HTTP, resulting in developer-friendly interfaces that are easily accessible and widely understood by applications written in </w:t>
+      </w:r>
+      <w:hyperlink r:id="rId7" w:tgtFrame="_blank" w:history="1">
+        <w:r>
+          <w:rPr>
+            <w:rStyle w:val="Hyperlink"/>
+            <w:rFonts w:asciiTheme="minorHAnsi" w:hAnsiTheme="minorHAnsi" w:cstheme="minorHAnsi"/>
+            <w:color w:val="0062FE"/>
+            <w:sz w:val="28"/>
+            <w:szCs w:val="28"/>
+            <w:bdr w:val="none" w:sz="0" w:space="0" w:color="auto" w:frame="1"/>
+          </w:rPr>
+          <w:t>Java</w:t>
+        </w:r>
+      </w:hyperlink>
+      <w:r>
+        <w:rPr>
+          <w:rFonts w:asciiTheme="minorHAnsi" w:hAnsiTheme="minorHAnsi" w:cstheme="minorHAnsi"/>
+          <w:sz w:val="28"/>
+          <w:szCs w:val="28"/>
+        </w:rPr>
+        <w:t>, Ruby, Python and many other languages.</w:t>
+      </w:r>
     </w:p>
     <w:p>
       <w:pPr>
@@ -1775,6 +2073,304 @@
     </w:lvl>
   </w:abstractNum>
   <w:abstractNum w:abstractNumId="5" w15:restartNumberingAfterBreak="0">
+    <w:nsid w:val="4B3448A8"/>
+    <w:multiLevelType w:val="multilevel"/>
+    <w:tmpl w:val="34EEDC04"/>
+    <w:lvl w:ilvl="0">
+      <w:start w:val="1"/>
+      <w:numFmt w:val="bullet"/>
+      <w:lvlText w:val=""/>
+      <w:lvlJc w:val="left"/>
+      <w:pPr>
+        <w:tabs>
+          <w:tab w:val="num" w:pos="720"/>
+        </w:tabs>
+        <w:ind w:left="720" w:hanging="360"/>
+      </w:pPr>
+      <w:rPr>
+        <w:rFonts w:ascii="Symbol" w:hAnsi="Symbol" w:hint="default"/>
+        <w:sz w:val="20"/>
+      </w:rPr>
+    </w:lvl>
+    <w:lvl w:ilvl="1" w:tentative="1">
+      <w:start w:val="1"/>
+      <w:numFmt w:val="bullet"/>
+      <w:lvlText w:val="o"/>
+      <w:lvlJc w:val="left"/>
+      <w:pPr>
+        <w:tabs>
+          <w:tab w:val="num" w:pos="1440"/>
+        </w:tabs>
+        <w:ind w:left="1440" w:hanging="360"/>
+      </w:pPr>
+      <w:rPr>
+        <w:rFonts w:ascii="Courier New" w:hAnsi="Courier New" w:hint="default"/>
+        <w:sz w:val="20"/>
+      </w:rPr>
+    </w:lvl>
+    <w:lvl w:ilvl="2" w:tentative="1">
+      <w:start w:val="1"/>
+      <w:numFmt w:val="bullet"/>
+      <w:lvlText w:val=""/>
+      <w:lvlJc w:val="left"/>
+      <w:pPr>
+        <w:tabs>
+          <w:tab w:val="num" w:pos="2160"/>
+        </w:tabs>
+        <w:ind w:left="2160" w:hanging="360"/>
+      </w:pPr>
+      <w:rPr>
+        <w:rFonts w:ascii="Wingdings" w:hAnsi="Wingdings" w:hint="default"/>
+        <w:sz w:val="20"/>
+      </w:rPr>
+    </w:lvl>
+    <w:lvl w:ilvl="3" w:tentative="1">
+      <w:start w:val="1"/>
+      <w:numFmt w:val="bullet"/>
+      <w:lvlText w:val=""/>
+      <w:lvlJc w:val="left"/>
+      <w:pPr>
+        <w:tabs>
+          <w:tab w:val="num" w:pos="2880"/>
+        </w:tabs>
+        <w:ind w:left="2880" w:hanging="360"/>
+      </w:pPr>
+      <w:rPr>
+        <w:rFonts w:ascii="Wingdings" w:hAnsi="Wingdings" w:hint="default"/>
+        <w:sz w:val="20"/>
+      </w:rPr>
+    </w:lvl>
+    <w:lvl w:ilvl="4" w:tentative="1">
+      <w:start w:val="1"/>
+      <w:numFmt w:val="bullet"/>
+      <w:lvlText w:val=""/>
+      <w:lvlJc w:val="left"/>
+      <w:pPr>
+        <w:tabs>
+          <w:tab w:val="num" w:pos="3600"/>
+        </w:tabs>
+        <w:ind w:left="3600" w:hanging="360"/>
+      </w:pPr>
+      <w:rPr>
+        <w:rFonts w:ascii="Wingdings" w:hAnsi="Wingdings" w:hint="default"/>
+        <w:sz w:val="20"/>
+      </w:rPr>
+    </w:lvl>
+    <w:lvl w:ilvl="5" w:tentative="1">
+      <w:start w:val="1"/>
+      <w:numFmt w:val="bullet"/>
+      <w:lvlText w:val=""/>
+      <w:lvlJc w:val="left"/>
+      <w:pPr>
+        <w:tabs>
+          <w:tab w:val="num" w:pos="4320"/>
+        </w:tabs>
+        <w:ind w:left="4320" w:hanging="360"/>
+      </w:pPr>
+      <w:rPr>
+        <w:rFonts w:ascii="Wingdings" w:hAnsi="Wingdings" w:hint="default"/>
+        <w:sz w:val="20"/>
+      </w:rPr>
+    </w:lvl>
+    <w:lvl w:ilvl="6" w:tentative="1">
+      <w:start w:val="1"/>
+      <w:numFmt w:val="bullet"/>
+      <w:lvlText w:val=""/>
+      <w:lvlJc w:val="left"/>
+      <w:pPr>
+        <w:tabs>
+          <w:tab w:val="num" w:pos="5040"/>
+        </w:tabs>
+        <w:ind w:left="5040" w:hanging="360"/>
+      </w:pPr>
+      <w:rPr>
+        <w:rFonts w:ascii="Wingdings" w:hAnsi="Wingdings" w:hint="default"/>
+        <w:sz w:val="20"/>
+      </w:rPr>
+    </w:lvl>
+    <w:lvl w:ilvl="7" w:tentative="1">
+      <w:start w:val="1"/>
+      <w:numFmt w:val="bullet"/>
+      <w:lvlText w:val=""/>
+      <w:lvlJc w:val="left"/>
+      <w:pPr>
+        <w:tabs>
+          <w:tab w:val="num" w:pos="5760"/>
+        </w:tabs>
+        <w:ind w:left="5760" w:hanging="360"/>
+      </w:pPr>
+      <w:rPr>
+        <w:rFonts w:ascii="Wingdings" w:hAnsi="Wingdings" w:hint="default"/>
+        <w:sz w:val="20"/>
+      </w:rPr>
+    </w:lvl>
+    <w:lvl w:ilvl="8" w:tentative="1">
+      <w:start w:val="1"/>
+      <w:numFmt w:val="bullet"/>
+      <w:lvlText w:val=""/>
+      <w:lvlJc w:val="left"/>
+      <w:pPr>
+        <w:tabs>
+          <w:tab w:val="num" w:pos="6480"/>
+        </w:tabs>
+        <w:ind w:left="6480" w:hanging="360"/>
+      </w:pPr>
+      <w:rPr>
+        <w:rFonts w:ascii="Wingdings" w:hAnsi="Wingdings" w:hint="default"/>
+        <w:sz w:val="20"/>
+      </w:rPr>
+    </w:lvl>
+  </w:abstractNum>
+  <w:abstractNum w:abstractNumId="6" w15:restartNumberingAfterBreak="0">
+    <w:nsid w:val="6F816F59"/>
+    <w:multiLevelType w:val="multilevel"/>
+    <w:tmpl w:val="F7760D62"/>
+    <w:lvl w:ilvl="0">
+      <w:start w:val="1"/>
+      <w:numFmt w:val="bullet"/>
+      <w:lvlText w:val=""/>
+      <w:lvlJc w:val="left"/>
+      <w:pPr>
+        <w:tabs>
+          <w:tab w:val="num" w:pos="720"/>
+        </w:tabs>
+        <w:ind w:left="720" w:hanging="360"/>
+      </w:pPr>
+      <w:rPr>
+        <w:rFonts w:ascii="Symbol" w:hAnsi="Symbol" w:hint="default"/>
+        <w:sz w:val="20"/>
+      </w:rPr>
+    </w:lvl>
+    <w:lvl w:ilvl="1" w:tentative="1">
+      <w:start w:val="1"/>
+      <w:numFmt w:val="bullet"/>
+      <w:lvlText w:val="o"/>
+      <w:lvlJc w:val="left"/>
+      <w:pPr>
+        <w:tabs>
+          <w:tab w:val="num" w:pos="1440"/>
+        </w:tabs>
+        <w:ind w:left="1440" w:hanging="360"/>
+      </w:pPr>
+      <w:rPr>
+        <w:rFonts w:ascii="Courier New" w:hAnsi="Courier New" w:hint="default"/>
+        <w:sz w:val="20"/>
+      </w:rPr>
+    </w:lvl>
+    <w:lvl w:ilvl="2" w:tentative="1">
+      <w:start w:val="1"/>
+      <w:numFmt w:val="bullet"/>
+      <w:lvlText w:val=""/>
+      <w:lvlJc w:val="left"/>
+      <w:pPr>
+        <w:tabs>
+          <w:tab w:val="num" w:pos="2160"/>
+        </w:tabs>
+        <w:ind w:left="2160" w:hanging="360"/>
+      </w:pPr>
+      <w:rPr>
+        <w:rFonts w:ascii="Wingdings" w:hAnsi="Wingdings" w:hint="default"/>
+        <w:sz w:val="20"/>
+      </w:rPr>
+    </w:lvl>
+    <w:lvl w:ilvl="3" w:tentative="1">
+      <w:start w:val="1"/>
+      <w:numFmt w:val="bullet"/>
+      <w:lvlText w:val=""/>
+      <w:lvlJc w:val="left"/>
+      <w:pPr>
+        <w:tabs>
+          <w:tab w:val="num" w:pos="2880"/>
+        </w:tabs>
+        <w:ind w:left="2880" w:hanging="360"/>
+      </w:pPr>
+      <w:rPr>
+        <w:rFonts w:ascii="Wingdings" w:hAnsi="Wingdings" w:hint="default"/>
+        <w:sz w:val="20"/>
+      </w:rPr>
+    </w:lvl>
+    <w:lvl w:ilvl="4" w:tentative="1">
+      <w:start w:val="1"/>
+      <w:numFmt w:val="bullet"/>
+      <w:lvlText w:val=""/>
+      <w:lvlJc w:val="left"/>
+      <w:pPr>
+        <w:tabs>
+          <w:tab w:val="num" w:pos="3600"/>
+        </w:tabs>
+        <w:ind w:left="3600" w:hanging="360"/>
+      </w:pPr>
+      <w:rPr>
+        <w:rFonts w:ascii="Wingdings" w:hAnsi="Wingdings" w:hint="default"/>
+        <w:sz w:val="20"/>
+      </w:rPr>
+    </w:lvl>
+    <w:lvl w:ilvl="5" w:tentative="1">
+      <w:start w:val="1"/>
+      <w:numFmt w:val="bullet"/>
+      <w:lvlText w:val=""/>
+      <w:lvlJc w:val="left"/>
+      <w:pPr>
+        <w:tabs>
+          <w:tab w:val="num" w:pos="4320"/>
+        </w:tabs>
+        <w:ind w:left="4320" w:hanging="360"/>
+      </w:pPr>
+      <w:rPr>
+        <w:rFonts w:ascii="Wingdings" w:hAnsi="Wingdings" w:hint="default"/>
+        <w:sz w:val="20"/>
+      </w:rPr>
+    </w:lvl>
+    <w:lvl w:ilvl="6" w:tentative="1">
+      <w:start w:val="1"/>
+      <w:numFmt w:val="bullet"/>
+      <w:lvlText w:val=""/>
+      <w:lvlJc w:val="left"/>
+      <w:pPr>
+        <w:tabs>
+          <w:tab w:val="num" w:pos="5040"/>
+        </w:tabs>
+        <w:ind w:left="5040" w:hanging="360"/>
+      </w:pPr>
+      <w:rPr>
+        <w:rFonts w:ascii="Wingdings" w:hAnsi="Wingdings" w:hint="default"/>
+        <w:sz w:val="20"/>
+      </w:rPr>
+    </w:lvl>
+    <w:lvl w:ilvl="7" w:tentative="1">
+      <w:start w:val="1"/>
+      <w:numFmt w:val="bullet"/>
+      <w:lvlText w:val=""/>
+      <w:lvlJc w:val="left"/>
+      <w:pPr>
+        <w:tabs>
+          <w:tab w:val="num" w:pos="5760"/>
+        </w:tabs>
+        <w:ind w:left="5760" w:hanging="360"/>
+      </w:pPr>
+      <w:rPr>
+        <w:rFonts w:ascii="Wingdings" w:hAnsi="Wingdings" w:hint="default"/>
+        <w:sz w:val="20"/>
+      </w:rPr>
+    </w:lvl>
+    <w:lvl w:ilvl="8" w:tentative="1">
+      <w:start w:val="1"/>
+      <w:numFmt w:val="bullet"/>
+      <w:lvlText w:val=""/>
+      <w:lvlJc w:val="left"/>
+      <w:pPr>
+        <w:tabs>
+          <w:tab w:val="num" w:pos="6480"/>
+        </w:tabs>
+        <w:ind w:left="6480" w:hanging="360"/>
+      </w:pPr>
+      <w:rPr>
+        <w:rFonts w:ascii="Wingdings" w:hAnsi="Wingdings" w:hint="default"/>
+        <w:sz w:val="20"/>
+      </w:rPr>
+    </w:lvl>
+  </w:abstractNum>
+  <w:abstractNum w:abstractNumId="7" w15:restartNumberingAfterBreak="0">
     <w:nsid w:val="795B5E1E"/>
     <w:multiLevelType w:val="multilevel"/>
     <w:tmpl w:val="C4B83EA8"/>
@@ -1927,7 +2523,7 @@
     <w:abstractNumId w:val="4"/>
   </w:num>
   <w:num w:numId="2" w16cid:durableId="843281537">
-    <w:abstractNumId w:val="5"/>
+    <w:abstractNumId w:val="7"/>
   </w:num>
   <w:num w:numId="3" w16cid:durableId="2083552831">
     <w:abstractNumId w:val="3"/>
@@ -1940,6 +2536,12 @@
   </w:num>
   <w:num w:numId="6" w16cid:durableId="2065174969">
     <w:abstractNumId w:val="0"/>
+  </w:num>
+  <w:num w:numId="7" w16cid:durableId="1635058150">
+    <w:abstractNumId w:val="6"/>
+  </w:num>
+  <w:num w:numId="8" w16cid:durableId="2051688561">
+    <w:abstractNumId w:val="5"/>
   </w:num>
 </w:numbering>
 </file>

</xml_diff>